<commit_message>
update formatting of word doc
</commit_message>
<xml_diff>
--- a/inst/assets/ippo_report.docx
+++ b/inst/assets/ippo_report.docx
@@ -3523,16 +3523,20 @@
   <w:style w:type="paragraph" w:default="1" w:styleId="Normal">
     <w:name w:val="Normal"/>
     <w:qFormat/>
-    <w:rsid w:val="001754CC"/>
+    <w:rsid w:val="008F5ECE"/>
     <w:pPr>
       <w:suppressAutoHyphens/>
       <w:spacing w:before="240" w:after="240"/>
     </w:pPr>
     <w:rPr>
       <w:rFonts w:ascii="Proxima Nova" w:hAnsi="Proxima Nova" w:cs="Cambria (Body CS)"/>
-      <w:sz w:val="21"/>
+      <w:sz w:val="18"/>
       <w:szCs w:val="24"/>
       <w:lang w:eastAsia="en-US"/>
+      <w14:ligatures w14:val="standardContextual"/>
+      <w14:numForm w14:val="lining"/>
+      <w14:numSpacing w14:val="proportional"/>
+      <w14:cntxtAlts/>
     </w:rPr>
   </w:style>
   <w:style w:type="paragraph" w:styleId="Heading1">
@@ -3811,7 +3815,10 @@
     <w:name w:val="normaltextrun"/>
     <w:basedOn w:val="DefaultParagraphFont"/>
     <w:qFormat/>
-    <w:rsid w:val="00501D3F"/>
+    <w:rsid w:val="00055784"/>
+    <w:rPr>
+      <w:rFonts w:ascii="Proxima Nova" w:hAnsi="Proxima Nova"/>
+    </w:rPr>
   </w:style>
   <w:style w:type="character" w:customStyle="1" w:styleId="eop">
     <w:name w:val="eop"/>
@@ -4020,7 +4027,7 @@
     <w:next w:val="Normal"/>
     <w:uiPriority w:val="34"/>
     <w:qFormat/>
-    <w:rsid w:val="007634F4"/>
+    <w:rsid w:val="00055784"/>
     <w:pPr>
       <w:numPr>
         <w:numId w:val="7"/>
@@ -4030,7 +4037,7 @@
       <w:contextualSpacing/>
     </w:pPr>
     <w:rPr>
-      <w:rFonts w:ascii="Arial" w:hAnsi="Arial"/>
+      <w:rFonts w:ascii="Proxima Nova" w:hAnsi="Proxima Nova"/>
       <w:sz w:val="18"/>
       <w:szCs w:val="24"/>
       <w:lang w:eastAsia="en-US"/>
@@ -4145,13 +4152,12 @@
     <w:name w:val="paragraph"/>
     <w:basedOn w:val="Normal"/>
     <w:qFormat/>
-    <w:rsid w:val="00B30706"/>
+    <w:rsid w:val="00055784"/>
     <w:pPr>
       <w:spacing w:beforeAutospacing="1" w:afterAutospacing="1"/>
     </w:pPr>
     <w:rPr>
-      <w:rFonts w:ascii="Times New Roman" w:eastAsia="Times New Roman" w:hAnsi="Times New Roman" w:cs="Times New Roman"/>
-      <w:sz w:val="24"/>
+      <w:rFonts w:eastAsia="Times New Roman" w:cs="Times New Roman"/>
       <w:lang w:eastAsia="en-GB"/>
     </w:rPr>
   </w:style>
@@ -4420,7 +4426,6 @@
     <w:rPr>
       <w:rFonts w:ascii="Arial" w:eastAsia="Times New Roman" w:hAnsi="Arial" w:cs="Arial"/>
       <w:color w:val="000000"/>
-      <w:sz w:val="18"/>
       <w:szCs w:val="18"/>
       <w:lang w:eastAsia="en-GB"/>
     </w:rPr>
@@ -4470,6 +4475,65 @@
       <w:sz w:val="56"/>
       <w:szCs w:val="56"/>
       <w:lang w:eastAsia="en-US"/>
+    </w:rPr>
+  </w:style>
+  <w:style w:type="paragraph" w:styleId="NoSpacing">
+    <w:name w:val="No Spacing"/>
+    <w:uiPriority w:val="1"/>
+    <w:qFormat/>
+    <w:rsid w:val="00055784"/>
+    <w:pPr>
+      <w:suppressAutoHyphens/>
+    </w:pPr>
+    <w:rPr>
+      <w:rFonts w:ascii="Proxima Nova" w:hAnsi="Proxima Nova" w:cs="Cambria (Body CS)"/>
+      <w:sz w:val="18"/>
+      <w:szCs w:val="24"/>
+      <w:lang w:eastAsia="en-US"/>
+      <w14:ligatures w14:val="standardContextual"/>
+      <w14:numForm w14:val="lining"/>
+      <w14:numSpacing w14:val="proportional"/>
+      <w14:cntxtAlts/>
+    </w:rPr>
+  </w:style>
+  <w:style w:type="paragraph" w:styleId="Subtitle">
+    <w:name w:val="Subtitle"/>
+    <w:basedOn w:val="Normal"/>
+    <w:next w:val="Normal"/>
+    <w:link w:val="SubtitleChar"/>
+    <w:uiPriority w:val="11"/>
+    <w:rsid w:val="00055784"/>
+    <w:pPr>
+      <w:numPr>
+        <w:ilvl w:val="1"/>
+      </w:numPr>
+      <w:spacing w:after="160"/>
+    </w:pPr>
+    <w:rPr>
+      <w:rFonts w:asciiTheme="minorHAnsi" w:eastAsiaTheme="minorEastAsia" w:hAnsiTheme="minorHAnsi" w:cstheme="minorBidi"/>
+      <w:color w:val="5A5A5A" w:themeColor="text1" w:themeTint="A5"/>
+      <w:spacing w:val="15"/>
+      <w:sz w:val="22"/>
+      <w:szCs w:val="22"/>
+    </w:rPr>
+  </w:style>
+  <w:style w:type="character" w:customStyle="1" w:styleId="SubtitleChar">
+    <w:name w:val="Subtitle Char"/>
+    <w:basedOn w:val="DefaultParagraphFont"/>
+    <w:link w:val="Subtitle"/>
+    <w:uiPriority w:val="11"/>
+    <w:rsid w:val="00055784"/>
+    <w:rPr>
+      <w:rFonts w:asciiTheme="minorHAnsi" w:eastAsiaTheme="minorEastAsia" w:hAnsiTheme="minorHAnsi" w:cstheme="minorBidi"/>
+      <w:color w:val="5A5A5A" w:themeColor="text1" w:themeTint="A5"/>
+      <w:spacing w:val="15"/>
+      <w:sz w:val="22"/>
+      <w:szCs w:val="22"/>
+      <w:lang w:eastAsia="en-US"/>
+      <w14:ligatures w14:val="standardContextual"/>
+      <w14:numForm w14:val="lining"/>
+      <w14:numSpacing w14:val="proportional"/>
+      <w14:cntxtAlts/>
     </w:rPr>
   </w:style>
 </w:styles>

</xml_diff>